<commit_message>
Added Sign in Functionality
</commit_message>
<xml_diff>
--- a/web/Week7/Week 7 - Project 1.docx
+++ b/web/Week7/Week 7 - Project 1.docx
@@ -11,42 +11,188 @@
       <w:r>
         <w:t>Nameless Shoe Store / This website is a tool for a shoe store to view, search, and manage their current inventory.</w:t>
       </w:r>
+    </w:p>
+    <w:p/>
+    <w:p>
+      <w:r>
+        <w:t>2. The Heroku URL for your web application:</w:t>
+      </w:r>
+    </w:p>
+    <w:p>
+      <w:hyperlink r:id="rId4" w:history="1">
+        <w:r>
+          <w:rPr>
+            <w:rStyle w:val="Hyperlink"/>
+          </w:rPr>
+          <w:t>https://nameless-fortress-66517.herokuapp.com/Week7/prove5.php</w:t>
+        </w:r>
+      </w:hyperlink>
+    </w:p>
+    <w:p/>
+    <w:p>
+      <w:r>
+        <w:t>3. The GitHub URL for your source code repository:</w:t>
+      </w:r>
+    </w:p>
+    <w:p>
+      <w:hyperlink r:id="rId5" w:history="1">
+        <w:r>
+          <w:rPr>
+            <w:rStyle w:val="Hyperlink"/>
+          </w:rPr>
+          <w:t>https://github.com/EthanRawlins/CS-313-php/tree/master/web/Week7</w:t>
+        </w:r>
+      </w:hyperlink>
+    </w:p>
+    <w:p/>
+    <w:p>
+      <w:r>
+        <w:t>4. A link to the SQL file that contains the commands used to create your tables (e.g. a link to the myDb.sql file at GitHub, or something similar).</w:t>
+      </w:r>
+    </w:p>
+    <w:p>
+      <w:hyperlink r:id="rId6" w:history="1">
+        <w:r>
+          <w:rPr>
+            <w:rStyle w:val="Hyperlink"/>
+          </w:rPr>
+          <w:t>https://github.com/EthanRawlins/CS-313-php/blob/master/web/Week7/dbSetup.sql</w:t>
+        </w:r>
+      </w:hyperlink>
+    </w:p>
+    <w:p/>
+    <w:p>
+      <w:r>
+        <w:t>5. Please provide a brief description of what your project does and how to use the application. Make sure to include any required information like a username and password.</w:t>
+      </w:r>
+    </w:p>
+    <w:p>
+      <w:pPr>
+        <w:rPr>
+          <w:b/>
+          <w:bCs/>
+        </w:rPr>
+      </w:pPr>
+      <w:r>
+        <w:rPr>
+          <w:b/>
+          <w:bCs/>
+        </w:rPr>
+        <w:t xml:space="preserve">This project allows the user to view the database of all the products currently sold by a shoe store. </w:t>
+      </w:r>
+    </w:p>
+    <w:p>
+      <w:pPr>
+        <w:rPr>
+          <w:b/>
+          <w:bCs/>
+        </w:rPr>
+      </w:pPr>
+      <w:r>
+        <w:rPr>
+          <w:b/>
+          <w:bCs/>
+        </w:rPr>
+        <w:t>The website also allows the user to search for products by name, and filter them by shoe type. The user must search for the name and select the desired filters before pressing the search or filter buttons in order for both the search and filters to apply simultaneously.</w:t>
+      </w:r>
+    </w:p>
+    <w:p>
+      <w:pPr>
+        <w:rPr>
+          <w:b/>
+          <w:bCs/>
+        </w:rPr>
+      </w:pPr>
+      <w:r>
+        <w:rPr>
+          <w:b/>
+          <w:bCs/>
+        </w:rPr>
+        <w:t>The website allows the user to add new products to the database, and remove products by name from the database.</w:t>
+      </w:r>
+    </w:p>
+    <w:p>
+      <w:pPr>
+        <w:rPr>
+          <w:b/>
+          <w:bCs/>
+        </w:rPr>
+      </w:pPr>
+      <w:r>
+        <w:rPr>
+          <w:b/>
+          <w:bCs/>
+        </w:rPr>
+        <w:t>The user must be signed in as a valid admin in order to use the website. There is an existing account with the following sign in information:</w:t>
+      </w:r>
+    </w:p>
+    <w:p>
+      <w:pPr>
+        <w:rPr>
+          <w:b/>
+          <w:bCs/>
+        </w:rPr>
+      </w:pPr>
+      <w:r>
+        <w:rPr>
+          <w:b/>
+          <w:bCs/>
+        </w:rPr>
+        <w:t>USERNAME: johnsmith</w:t>
+      </w:r>
+    </w:p>
+    <w:p>
+      <w:pPr>
+        <w:rPr>
+          <w:b/>
+          <w:bCs/>
+        </w:rPr>
+      </w:pPr>
+      <w:r>
+        <w:rPr>
+          <w:b/>
+          <w:bCs/>
+        </w:rPr>
+        <w:t>PASSWORD: hello</w:t>
+      </w:r>
+    </w:p>
+    <w:p>
+      <w:pPr>
+        <w:rPr>
+          <w:b/>
+          <w:bCs/>
+        </w:rPr>
+      </w:pPr>
+      <w:r>
+        <w:rPr>
+          <w:b/>
+          <w:bCs/>
+        </w:rPr>
+        <w:t>Or the user may create a new account to view and use the website.</w:t>
+      </w:r>
+    </w:p>
+    <w:p/>
+    <w:p>
+      <w:r>
+        <w:t>6. Briefly describe any pieces of the assignment that are not yet working correctly.</w:t>
+      </w:r>
+    </w:p>
+    <w:p>
+      <w:pPr>
+        <w:rPr>
+          <w:b/>
+          <w:bCs/>
+        </w:rPr>
+      </w:pPr>
+      <w:r>
+        <w:rPr>
+          <w:b/>
+          <w:bCs/>
+        </w:rPr>
+        <w:t>The website does not allow the user to filter the search results after the search has been completed; if filters are applied, the user must retype the search parameters to apply the filters to the search, otherwise the filters will apply to the entire dataset when the php file executes.</w:t>
+      </w:r>
       <w:bookmarkStart w:id="0" w:name="_GoBack"/>
       <w:bookmarkEnd w:id="0"/>
-    </w:p>
-    <w:p/>
-    <w:p>
-      <w:r>
-        <w:t>2. The Heroku URL for your web application:</w:t>
-      </w:r>
-    </w:p>
-    <w:p/>
-    <w:p/>
-    <w:p>
-      <w:r>
-        <w:t>3. The GitHub URL for your source code repository:</w:t>
-      </w:r>
-    </w:p>
-    <w:p/>
-    <w:p/>
-    <w:p>
-      <w:r>
-        <w:t>4. A link to the SQL file that contains the commands used to create your tables (e.g. a link to the myDb.sql file at GitHub, or something similar).</w:t>
-      </w:r>
-    </w:p>
-    <w:p/>
-    <w:p/>
-    <w:p>
-      <w:r>
-        <w:t>5. Please provide a brief description of what your project does and how to use the application. Make sure to include any required information like a username and password.</w:t>
-      </w:r>
-    </w:p>
-    <w:p/>
-    <w:p/>
-    <w:p>
-      <w:r>
-        <w:t>6. Briefly describe any pieces of the assignment that are not yet working correctly.</w:t>
-      </w:r>
     </w:p>
     <w:sectPr>
       <w:pgSz w:w="12240" w:h="15840"/>
@@ -484,6 +630,18 @@
     <w:semiHidden/>
     <w:unhideWhenUsed/>
   </w:style>
+  <w:style w:type="character" w:styleId="Hyperlink">
+    <w:name w:val="Hyperlink"/>
+    <w:basedOn w:val="DefaultParagraphFont"/>
+    <w:uiPriority w:val="99"/>
+    <w:semiHidden/>
+    <w:unhideWhenUsed/>
+    <w:rsid w:val="00375D57"/>
+    <w:rPr>
+      <w:color w:val="0000FF"/>
+      <w:u w:val="single"/>
+    </w:rPr>
+  </w:style>
 </w:styles>
 </file>
 

</xml_diff>